<commit_message>
update motivation, project description and first part of model
</commit_message>
<xml_diff>
--- a/report/report.docx
+++ b/report/report.docx
@@ -31,6 +31,18 @@
         <w:rPr>
           <w:sz w:val="40"/>
         </w:rPr>
+        <w:t>The</w:t>
+      </w:r>
+      <w:r>
+        <w:rPr>
+          <w:sz w:val="40"/>
+        </w:rPr>
+        <w:t xml:space="preserve"> </w:t>
+      </w:r>
+      <w:r>
+        <w:rPr>
+          <w:sz w:val="40"/>
+        </w:rPr>
         <w:t>S</w:t>
       </w:r>
       <w:r>
@@ -203,256 +215,248 @@
     <w:p/>
     <w:p>
       <w:r>
-        <w:t xml:space="preserve">This project offers an agent which could find the shortest way between two location in a </w:t>
-      </w:r>
-      <w:r>
-        <w:t>unfamiliar</w:t>
-      </w:r>
-      <w:r>
-        <w:t xml:space="preserve"> road network and thus reduce the cost of time and </w:t>
-      </w:r>
-      <w:r>
-        <w:t>energy.</w:t>
-      </w:r>
-    </w:p>
-    <w:p/>
-    <w:p>
-      <w:pPr>
-        <w:pStyle w:val="2"/>
-        <w:rPr>
-          <w:rFonts w:hint="eastAsia"/>
-        </w:rPr>
-      </w:pPr>
-      <w:r>
-        <w:rPr>
-          <w:rFonts w:eastAsiaTheme="minorEastAsia" w:hint="eastAsia"/>
-        </w:rPr>
-        <w:t>Project description</w:t>
-      </w:r>
-    </w:p>
-    <w:p>
-      <w:r>
-        <w:rPr>
-          <w:rFonts w:hint="eastAsia"/>
-        </w:rPr>
-        <w:t xml:space="preserve">We will </w:t>
-      </w:r>
-      <w:r>
-        <w:t xml:space="preserve">draw some line </w:t>
-      </w:r>
-      <w:r>
-        <w:rPr>
-          <w:rFonts w:hint="eastAsia"/>
-        </w:rPr>
-        <w:t>on</w:t>
-      </w:r>
-      <w:r>
-        <w:t xml:space="preserve"> the ground as the road </w:t>
-      </w:r>
-      <w:r>
-        <w:rPr>
-          <w:rFonts w:hint="eastAsia"/>
-        </w:rPr>
-        <w:t>to</w:t>
-      </w:r>
-      <w:r>
-        <w:t xml:space="preserve"> </w:t>
-      </w:r>
-      <w:r>
-        <w:t>formed road</w:t>
-      </w:r>
-      <w:r>
-        <w:t xml:space="preserve"> network</w:t>
-      </w:r>
-      <w:r>
-        <w:t xml:space="preserve"> with many crossroads</w:t>
-      </w:r>
-      <w:r>
-        <w:t xml:space="preserve"> and cho</w:t>
-      </w:r>
-      <w:r>
-        <w:t>o</w:t>
-      </w:r>
-      <w:r>
-        <w:t>se two point of them as starting point and destination. The E-Puck robot will be placed at the starting point and start to explore the road network.</w:t>
-      </w:r>
-      <w:r>
-        <w:t xml:space="preserve"> The robot will decide </w:t>
-      </w:r>
-      <w:r>
-        <w:t>direction</w:t>
-      </w:r>
-      <w:r>
-        <w:t xml:space="preserve"> at every crossroad. </w:t>
-      </w:r>
-      <w:r>
-        <w:t xml:space="preserve">Once the </w:t>
-      </w:r>
-      <w:r>
-        <w:t>E</w:t>
-      </w:r>
-      <w:r>
-        <w:t>-puck reach the destination</w:t>
-      </w:r>
-      <w:r>
-        <w:t>,</w:t>
-      </w:r>
-      <w:r>
-        <w:rPr>
-          <w:rFonts w:hint="eastAsia"/>
-        </w:rPr>
-        <w:t xml:space="preserve"> </w:t>
-      </w:r>
-      <w:r>
-        <w:t>i</w:t>
-      </w:r>
-      <w:r>
-        <w:t xml:space="preserve">t will be replaced at the same starting point. After </w:t>
-      </w:r>
-      <w:r>
-        <w:t>several</w:t>
-      </w:r>
-      <w:r>
-        <w:t xml:space="preserve"> trials, the E-puck </w:t>
-      </w:r>
-      <w:r>
-        <w:t xml:space="preserve">may find the shortest </w:t>
-      </w:r>
-      <w:r>
+        <w:t xml:space="preserve">This project offers an agent which could find the shortest </w:t>
+      </w:r>
+      <w:r>
+        <w:rPr>
+          <w:rFonts w:hint="eastAsia"/>
+        </w:rPr>
         <w:t>path</w:t>
-      </w:r>
-      <w:r>
-        <w:t xml:space="preserve"> to the destination.</w:t>
-      </w:r>
-    </w:p>
-    <w:p/>
-    <w:p>
-      <w:pPr>
-        <w:pStyle w:val="2"/>
-      </w:pPr>
-      <w:r>
-        <w:rPr>
-          <w:rFonts w:eastAsiaTheme="minorEastAsia"/>
-        </w:rPr>
-        <w:t>Model</w:t>
-      </w:r>
-    </w:p>
-    <w:p>
-      <w:pPr>
-        <w:pStyle w:val="3"/>
-      </w:pPr>
-      <w:r>
-        <w:t>State</w:t>
-      </w:r>
-    </w:p>
-    <w:p>
-      <w:r>
-        <w:rPr>
-          <w:rFonts w:hint="eastAsia"/>
-        </w:rPr>
-        <w:t xml:space="preserve">In this </w:t>
-      </w:r>
-      <w:r>
-        <w:t xml:space="preserve">project, </w:t>
-      </w:r>
-      <w:r>
-        <w:rPr>
-          <w:rFonts w:hint="eastAsia"/>
-        </w:rPr>
-        <w:t>w</w:t>
-      </w:r>
-      <w:r>
-        <w:t xml:space="preserve">e </w:t>
-      </w:r>
-      <w:r>
-        <w:t xml:space="preserve">will </w:t>
-      </w:r>
-      <w:r>
-        <w:t xml:space="preserve">choose different crossroads as </w:t>
-      </w:r>
-      <w:r>
-        <w:t xml:space="preserve">the state. </w:t>
-      </w:r>
-      <w:r>
-        <w:rPr>
-          <w:rFonts w:hint="eastAsia"/>
-        </w:rPr>
-        <w:t>A</w:t>
-      </w:r>
-      <w:r>
-        <w:t xml:space="preserve"> </w:t>
-      </w:r>
-      <w:r>
-        <w:t>preliminary plan</w:t>
-      </w:r>
-      <w:r>
-        <w:t xml:space="preserve"> would</w:t>
-      </w:r>
-      <w:r>
-        <w:t xml:space="preserve"> </w:t>
-      </w:r>
-      <w:r>
-        <w:t xml:space="preserve">include a road network with 8-10 states. </w:t>
-      </w:r>
-      <w:r>
-        <w:t xml:space="preserve">We are aware of </w:t>
-      </w:r>
-      <w:r>
-        <w:t xml:space="preserve">difficulties in recognizing </w:t>
-      </w:r>
-      <w:r>
-        <w:t>the different states.</w:t>
-      </w:r>
-    </w:p>
-    <w:p>
-      <w:pPr>
-        <w:rPr>
-          <w:rFonts w:hint="eastAsia"/>
-        </w:rPr>
-      </w:pPr>
-      <w:r>
-        <w:t>After</w:t>
-      </w:r>
-      <w:r>
-        <w:t xml:space="preserve"> brainstorming</w:t>
-      </w:r>
-      <w:r>
-        <w:t xml:space="preserve">, we have two </w:t>
-      </w:r>
-      <w:r>
-        <w:t xml:space="preserve">tentative </w:t>
-      </w:r>
-      <w:r>
-        <w:t>solution for this problem.</w:t>
-      </w:r>
-      <w:r>
-        <w:t xml:space="preserve"> First, we will make some </w:t>
-      </w:r>
-      <w:r>
-        <w:t xml:space="preserve">different </w:t>
-      </w:r>
-      <w:r>
-        <w:t xml:space="preserve">marks at crossroads and we could use the under sensor on E-puck to scan the marks to determine </w:t>
-      </w:r>
-      <w:r>
-        <w:t xml:space="preserve">the current state. </w:t>
-      </w:r>
-      <w:r>
-        <w:t xml:space="preserve">Alternative we could use the front cmos camera to recognition the different images we put in crossroads </w:t>
-      </w:r>
-      <w:r>
-        <w:rPr>
-          <w:rFonts w:hint="eastAsia"/>
-        </w:rPr>
-        <w:t>in</w:t>
-      </w:r>
-      <w:r>
-        <w:t xml:space="preserve"> order to determine the states.</w:t>
       </w:r>
       <w:bookmarkStart w:id="0" w:name="_GoBack"/>
       <w:bookmarkEnd w:id="0"/>
       <w:r>
-        <w:t xml:space="preserve">  </w:t>
+        <w:t xml:space="preserve"> between two location in a </w:t>
+      </w:r>
+      <w:r>
+        <w:t>unfamiliar</w:t>
+      </w:r>
+      <w:r>
+        <w:t xml:space="preserve"> road network and thus reduce the cost of time and </w:t>
+      </w:r>
+      <w:r>
+        <w:t>energy.</w:t>
+      </w:r>
+    </w:p>
+    <w:p/>
+    <w:p>
+      <w:pPr>
+        <w:pStyle w:val="2"/>
+      </w:pPr>
+      <w:r>
+        <w:rPr>
+          <w:rFonts w:eastAsiaTheme="minorEastAsia" w:hint="eastAsia"/>
+        </w:rPr>
+        <w:t>Project description</w:t>
+      </w:r>
+    </w:p>
+    <w:p>
+      <w:r>
+        <w:rPr>
+          <w:rFonts w:hint="eastAsia"/>
+        </w:rPr>
+        <w:t xml:space="preserve">We will </w:t>
+      </w:r>
+      <w:r>
+        <w:t xml:space="preserve">draw some line </w:t>
+      </w:r>
+      <w:r>
+        <w:rPr>
+          <w:rFonts w:hint="eastAsia"/>
+        </w:rPr>
+        <w:t>on</w:t>
+      </w:r>
+      <w:r>
+        <w:t xml:space="preserve"> the ground as the road </w:t>
+      </w:r>
+      <w:r>
+        <w:rPr>
+          <w:rFonts w:hint="eastAsia"/>
+        </w:rPr>
+        <w:t>to</w:t>
+      </w:r>
+      <w:r>
+        <w:t xml:space="preserve"> </w:t>
+      </w:r>
+      <w:r>
+        <w:t>formed road</w:t>
+      </w:r>
+      <w:r>
+        <w:t xml:space="preserve"> network</w:t>
+      </w:r>
+      <w:r>
+        <w:t xml:space="preserve"> with many crossroads</w:t>
+      </w:r>
+      <w:r>
+        <w:t xml:space="preserve"> and cho</w:t>
+      </w:r>
+      <w:r>
+        <w:t>o</w:t>
+      </w:r>
+      <w:r>
+        <w:t>se two point of them as starting point and destination. The E-Puck robot will be placed at the starting point and start to explore the road network.</w:t>
+      </w:r>
+      <w:r>
+        <w:t xml:space="preserve"> The robot will decide direction at every crossroad. </w:t>
+      </w:r>
+      <w:r>
+        <w:t xml:space="preserve">Once the </w:t>
+      </w:r>
+      <w:r>
+        <w:t>E</w:t>
+      </w:r>
+      <w:r>
+        <w:t>-puck reach the destination</w:t>
+      </w:r>
+      <w:r>
+        <w:t>,</w:t>
+      </w:r>
+      <w:r>
+        <w:rPr>
+          <w:rFonts w:hint="eastAsia"/>
+        </w:rPr>
+        <w:t xml:space="preserve"> </w:t>
+      </w:r>
+      <w:r>
+        <w:t>i</w:t>
+      </w:r>
+      <w:r>
+        <w:t xml:space="preserve">t will be replaced at the same starting point. After </w:t>
+      </w:r>
+      <w:r>
+        <w:t>several</w:t>
+      </w:r>
+      <w:r>
+        <w:t xml:space="preserve"> trials, the E-puck </w:t>
+      </w:r>
+      <w:r>
+        <w:t xml:space="preserve">may find the shortest </w:t>
+      </w:r>
+      <w:r>
+        <w:t>path</w:t>
+      </w:r>
+      <w:r>
+        <w:t xml:space="preserve"> to the destination.</w:t>
+      </w:r>
+    </w:p>
+    <w:p/>
+    <w:p>
+      <w:pPr>
+        <w:pStyle w:val="2"/>
+      </w:pPr>
+      <w:r>
+        <w:rPr>
+          <w:rFonts w:eastAsiaTheme="minorEastAsia"/>
+        </w:rPr>
+        <w:t>Model</w:t>
+      </w:r>
+    </w:p>
+    <w:p>
+      <w:pPr>
+        <w:pStyle w:val="3"/>
+      </w:pPr>
+      <w:r>
+        <w:t>State</w:t>
+      </w:r>
+    </w:p>
+    <w:p>
+      <w:r>
+        <w:rPr>
+          <w:rFonts w:hint="eastAsia"/>
+        </w:rPr>
+        <w:t xml:space="preserve">In this </w:t>
+      </w:r>
+      <w:r>
+        <w:t xml:space="preserve">project, </w:t>
+      </w:r>
+      <w:r>
+        <w:rPr>
+          <w:rFonts w:hint="eastAsia"/>
+        </w:rPr>
+        <w:t>w</w:t>
+      </w:r>
+      <w:r>
+        <w:t xml:space="preserve">e </w:t>
+      </w:r>
+      <w:r>
+        <w:t xml:space="preserve">will </w:t>
+      </w:r>
+      <w:r>
+        <w:t xml:space="preserve">choose different crossroads as </w:t>
+      </w:r>
+      <w:r>
+        <w:t xml:space="preserve">the state. </w:t>
+      </w:r>
+      <w:r>
+        <w:rPr>
+          <w:rFonts w:hint="eastAsia"/>
+        </w:rPr>
+        <w:t>A</w:t>
+      </w:r>
+      <w:r>
+        <w:t xml:space="preserve"> </w:t>
+      </w:r>
+      <w:r>
+        <w:t>preliminary plan</w:t>
+      </w:r>
+      <w:r>
+        <w:t xml:space="preserve"> would</w:t>
+      </w:r>
+      <w:r>
+        <w:t xml:space="preserve"> </w:t>
+      </w:r>
+      <w:r>
+        <w:t xml:space="preserve">include a road network with 8-10 states. </w:t>
+      </w:r>
+      <w:r>
+        <w:t xml:space="preserve">We are aware of </w:t>
+      </w:r>
+      <w:r>
+        <w:t xml:space="preserve">difficulties in recognizing </w:t>
+      </w:r>
+      <w:r>
+        <w:t>the different states.</w:t>
+      </w:r>
+    </w:p>
+    <w:p>
+      <w:r>
+        <w:t>After</w:t>
+      </w:r>
+      <w:r>
+        <w:t xml:space="preserve"> brainstorming</w:t>
+      </w:r>
+      <w:r>
+        <w:t xml:space="preserve">, we have two </w:t>
+      </w:r>
+      <w:r>
+        <w:t xml:space="preserve">tentative </w:t>
+      </w:r>
+      <w:r>
+        <w:t>solution for this problem.</w:t>
+      </w:r>
+      <w:r>
+        <w:t xml:space="preserve"> First, we will make some </w:t>
+      </w:r>
+      <w:r>
+        <w:t xml:space="preserve">different </w:t>
+      </w:r>
+      <w:r>
+        <w:t xml:space="preserve">marks at crossroads and we could use the under sensor on E-puck to scan the marks to determine </w:t>
+      </w:r>
+      <w:r>
+        <w:t xml:space="preserve">the current state. </w:t>
+      </w:r>
+      <w:r>
+        <w:t xml:space="preserve">Alternative we could use the front cmos camera to recognition the different images we put in crossroads </w:t>
+      </w:r>
+      <w:r>
+        <w:rPr>
+          <w:rFonts w:hint="eastAsia"/>
+        </w:rPr>
+        <w:t>in</w:t>
+      </w:r>
+      <w:r>
+        <w:t xml:space="preserve"> order to determine the states.  </w:t>
       </w:r>
       <w:r>
         <w:br w:type="page"/>
@@ -1464,6 +1468,7 @@
   <w:style w:type="character" w:default="1" w:styleId="a0">
     <w:name w:val="Default Paragraph Font"/>
     <w:uiPriority w:val="1"/>
+    <w:semiHidden/>
     <w:unhideWhenUsed/>
   </w:style>
   <w:style w:type="table" w:default="1" w:styleId="a1">

</xml_diff>